<commit_message>
feat(condo): DOMA-10397 add lib to convert number in word
</commit_message>
<xml_diff>
--- a/apps/condo/domains/ticket/templates/ticketDocumentGenerationTemplates/paidWorks/ru.docx
+++ b/apps/condo/domains/ticket/templates/ticketDocumentGenerationTemplates/paidWorks/ru.docx
@@ -4,56 +4,161 @@
   <w:body>
     <w:p>
       <w:pPr>
-        <w:pStyle w:val="Title"/>
-        <w:spacing w:after="200" w:before="0" w:line="276" w:lineRule="auto"/>
-        <w:ind w:firstLine="0"/>
-        <w:jc w:val="center"/>
-        <w:rPr/>
+        <w:spacing w:before="0" w:line="276" w:lineRule="auto"/>
+        <w:ind w:left="0" w:firstLine="0"/>
+        <w:jc w:val="left"/>
+        <w:rPr>
+          <w:sz w:val="26"/>
+          <w:szCs w:val="26"/>
+        </w:rPr>
       </w:pPr>
-      <w:bookmarkStart w:colFirst="0" w:colLast="0" w:name="_grdu6kmub60j" w:id="0"/>
-      <w:bookmarkEnd w:id="0"/>
-      <w:r>
-        <w:rPr>
-          <w:rtl w:val="0"/>
-        </w:rPr>
-        <w:t xml:space="preserve">Акт </w:t>
+      <w:r>
+        <w:rPr>
+          <w:rtl w:val="0"/>
+        </w:rPr>
       </w:r>
     </w:p>
+    <w:tbl>
+      <w:tblPr>
+        <w:tblStyle w:val="Table1"/>
+        <w:tblW w:w="8760.0" w:type="dxa"/>
+        <w:jc w:val="left"/>
+        <w:tblBorders>
+          <w:top w:color="ffffff" w:space="0" w:sz="8" w:val="single"/>
+          <w:left w:color="ffffff" w:space="0" w:sz="8" w:val="single"/>
+          <w:bottom w:color="ffffff" w:space="0" w:sz="8" w:val="single"/>
+          <w:right w:color="ffffff" w:space="0" w:sz="8" w:val="single"/>
+          <w:insideH w:color="ffffff" w:space="0" w:sz="8" w:val="single"/>
+          <w:insideV w:color="ffffff" w:space="0" w:sz="8" w:val="single"/>
+        </w:tblBorders>
+        <w:tblLayout w:type="fixed"/>
+        <w:tblLook w:val="0600"/>
+      </w:tblPr>
+      <w:tblGrid>
+        <w:gridCol w:w="6750"/>
+        <w:gridCol w:w="2010"/>
+        <w:tblGridChange w:id="0">
+          <w:tblGrid>
+            <w:gridCol w:w="6750"/>
+            <w:gridCol w:w="2010"/>
+          </w:tblGrid>
+        </w:tblGridChange>
+      </w:tblGrid>
+      <w:tr>
+        <w:trPr>
+          <w:cantSplit w:val="0"/>
+          <w:tblHeader w:val="0"/>
+        </w:trPr>
+        <w:tc>
+          <w:tcPr>
+            <w:shd w:fill="auto" w:val="clear"/>
+            <w:tcMar>
+              <w:top w:w="0.0" w:type="dxa"/>
+              <w:left w:w="0.0" w:type="dxa"/>
+              <w:bottom w:w="0.0" w:type="dxa"/>
+              <w:right w:w="0.0" w:type="dxa"/>
+            </w:tcMar>
+            <w:vAlign w:val="bottom"/>
+          </w:tcPr>
+          <w:p>
+            <w:pPr>
+              <w:keepNext w:val="0"/>
+              <w:keepLines w:val="0"/>
+              <w:pageBreakBefore w:val="0"/>
+              <w:widowControl w:val="0"/>
+              <w:pBdr>
+                <w:top w:space="0" w:sz="0" w:val="nil"/>
+                <w:left w:space="0" w:sz="0" w:val="nil"/>
+                <w:bottom w:space="0" w:sz="0" w:val="nil"/>
+                <w:right w:space="0" w:sz="0" w:val="nil"/>
+                <w:between w:space="0" w:sz="0" w:val="nil"/>
+              </w:pBdr>
+              <w:shd w:fill="auto" w:val="clear"/>
+              <w:spacing w:after="0" w:before="0" w:line="240" w:lineRule="auto"/>
+              <w:ind w:left="0" w:right="0" w:firstLine="0"/>
+              <w:jc w:val="right"/>
+              <w:rPr>
+                <w:b w:val="1"/>
+                <w:sz w:val="26"/>
+                <w:szCs w:val="26"/>
+              </w:rPr>
+            </w:pPr>
+            <w:r>
+              <w:rPr>
+                <w:b w:val="1"/>
+                <w:sz w:val="26"/>
+                <w:szCs w:val="26"/>
+                <w:rtl w:val="0"/>
+              </w:rPr>
+              <w:t xml:space="preserve">Акт выполненных работ (оказанных услуг) № </w:t>
+            </w:r>
+          </w:p>
+        </w:tc>
+        <w:tc>
+          <w:tcPr>
+            <w:tcBorders>
+              <w:bottom w:color="000000" w:space="0" w:sz="8" w:val="single"/>
+            </w:tcBorders>
+            <w:shd w:fill="auto" w:val="clear"/>
+            <w:tcMar>
+              <w:top w:w="0.0" w:type="dxa"/>
+              <w:left w:w="0.0" w:type="dxa"/>
+              <w:bottom w:w="0.0" w:type="dxa"/>
+              <w:right w:w="0.0" w:type="dxa"/>
+            </w:tcMar>
+            <w:vAlign w:val="bottom"/>
+          </w:tcPr>
+          <w:p>
+            <w:pPr>
+              <w:keepNext w:val="0"/>
+              <w:keepLines w:val="0"/>
+              <w:pageBreakBefore w:val="0"/>
+              <w:widowControl w:val="0"/>
+              <w:pBdr>
+                <w:top w:space="0" w:sz="0" w:val="nil"/>
+                <w:left w:space="0" w:sz="0" w:val="nil"/>
+                <w:bottom w:space="0" w:sz="0" w:val="nil"/>
+                <w:right w:space="0" w:sz="0" w:val="nil"/>
+                <w:between w:space="0" w:sz="0" w:val="nil"/>
+              </w:pBdr>
+              <w:shd w:fill="auto" w:val="clear"/>
+              <w:spacing w:after="0" w:before="0" w:line="240" w:lineRule="auto"/>
+              <w:ind w:left="0" w:right="0" w:firstLine="0"/>
+              <w:jc w:val="center"/>
+              <w:rPr>
+                <w:b w:val="1"/>
+                <w:sz w:val="26"/>
+                <w:szCs w:val="26"/>
+              </w:rPr>
+            </w:pPr>
+            <w:r>
+              <w:rPr>
+                <w:rtl w:val="0"/>
+              </w:rPr>
+            </w:r>
+          </w:p>
+        </w:tc>
+      </w:tr>
+    </w:tbl>
     <w:p>
       <w:pPr>
-        <w:pStyle w:val="Title"/>
         <w:spacing w:before="0" w:line="276" w:lineRule="auto"/>
-        <w:ind w:firstLine="0"/>
+        <w:ind w:left="0" w:firstLine="0"/>
         <w:jc w:val="center"/>
-        <w:rPr/>
+        <w:rPr>
+          <w:b w:val="1"/>
+          <w:sz w:val="26"/>
+          <w:szCs w:val="26"/>
+        </w:rPr>
       </w:pPr>
-      <w:bookmarkStart w:colFirst="0" w:colLast="0" w:name="_tb4lu8d151js" w:id="1"/>
-      <w:bookmarkEnd w:id="1"/>
-      <w:r>
-        <w:rPr>
-          <w:rtl w:val="0"/>
-        </w:rPr>
-        <w:t xml:space="preserve">выполненных работ (оказанных услуг) № </w:t>
-      </w:r>
-      <w:r>
-        <w:fldChar w:fldCharType="begin"/>
-        <w:instrText xml:space="preserve"> DOCPROPERTY "№"</w:instrText>
-        <w:fldChar w:fldCharType="separate"/>
-      </w:r>
-      <w:r>
-        <w:rPr>
-          <w:rtl w:val="0"/>
-        </w:rPr>
-        <w:t xml:space="preserve">{d.print.numberTicket}</w:t>
-      </w:r>
-      <w:r>
-        <w:fldChar w:fldCharType="end"/>
-      </w:r>
-      <w:r>
-        <w:rPr>
-          <w:rtl w:val="0"/>
-        </w:rPr>
-        <w:t xml:space="preserve"> от </w:t>
+      <w:r>
+        <w:rPr>
+          <w:b w:val="1"/>
+          <w:sz w:val="26"/>
+          <w:szCs w:val="26"/>
+          <w:rtl w:val="0"/>
+        </w:rPr>
+        <w:t xml:space="preserve">от </w:t>
       </w:r>
       <w:r>
         <w:fldChar w:fldCharType="begin"/>
@@ -62,9 +167,12 @@
       </w:r>
       <w:r>
         <w:rPr>
-          <w:rtl w:val="0"/>
-        </w:rPr>
-        <w:t xml:space="preserve">{d.print.generalDate}</w:t>
+          <w:b w:val="1"/>
+          <w:sz w:val="26"/>
+          <w:szCs w:val="26"/>
+          <w:rtl w:val="0"/>
+        </w:rPr>
+        <w:t xml:space="preserve">{d.header.generalDate}</w:t>
       </w:r>
       <w:r>
         <w:fldChar w:fldCharType="end"/>
@@ -203,7 +311,7 @@
         <w:rPr>
           <w:rtl w:val="0"/>
         </w:rPr>
-        <w:t xml:space="preserve">recipientRequisites</w:t>
+        <w:t xml:space="preserve">company</w:t>
       </w:r>
       <w:r>
         <w:rPr>
@@ -238,7 +346,7 @@
         <w:rPr>
           <w:rtl w:val="0"/>
         </w:rPr>
-        <w:t xml:space="preserve">recipientRequisites</w:t>
+        <w:t xml:space="preserve">company</w:t>
       </w:r>
       <w:r>
         <w:rPr>
@@ -286,7 +394,7 @@
         <w:rPr>
           <w:rtl w:val="0"/>
         </w:rPr>
-        <w:t xml:space="preserve">property</w:t>
+        <w:t xml:space="preserve">company</w:t>
       </w:r>
       <w:r>
         <w:rPr>
@@ -328,7 +436,20 @@
           <w:b w:val="0"/>
           <w:rtl w:val="0"/>
         </w:rPr>
-        <w:t xml:space="preserve">{d.executor.phone}</w:t>
+        <w:t xml:space="preserve">{d.</w:t>
+      </w:r>
+      <w:r>
+        <w:rPr>
+          <w:rtl w:val="0"/>
+        </w:rPr>
+        <w:t xml:space="preserve">company</w:t>
+      </w:r>
+      <w:r>
+        <w:rPr>
+          <w:b w:val="0"/>
+          <w:rtl w:val="0"/>
+        </w:rPr>
+        <w:t xml:space="preserve">.phone}</w:t>
       </w:r>
       <w:r>
         <w:fldChar w:fldCharType="end"/>
@@ -357,8 +478,8 @@
         <w:jc w:val="both"/>
         <w:rPr/>
       </w:pPr>
-      <w:bookmarkStart w:colFirst="0" w:colLast="0" w:name="_nqux3gc5a8v8" w:id="2"/>
-      <w:bookmarkEnd w:id="2"/>
+      <w:bookmarkStart w:colFirst="0" w:colLast="0" w:name="_nqux3gc5a8v8" w:id="0"/>
+      <w:bookmarkEnd w:id="0"/>
       <w:r>
         <w:rPr>
           <w:b w:val="0"/>
@@ -391,10 +512,7 @@
           <w:szCs w:val="20"/>
           <w:rtl w:val="0"/>
         </w:rPr>
-        <w:t xml:space="preserve">{d.recipientRequisites.accountNumber}</w:t>
-      </w:r>
-      <w:r>
-        <w:fldChar w:fldCharType="end"/>
+        <w:t xml:space="preserve">{d.</w:t>
       </w:r>
       <w:r>
         <w:rPr>
@@ -403,6 +521,45 @@
           <w:szCs w:val="20"/>
           <w:rtl w:val="0"/>
         </w:rPr>
+        <w:t xml:space="preserve">bankDetails</w:t>
+      </w:r>
+      <w:r>
+        <w:rPr>
+          <w:b w:val="0"/>
+          <w:sz w:val="20"/>
+          <w:szCs w:val="20"/>
+          <w:rtl w:val="0"/>
+        </w:rPr>
+        <w:t xml:space="preserve">.</w:t>
+      </w:r>
+      <w:r>
+        <w:rPr>
+          <w:b w:val="0"/>
+          <w:sz w:val="20"/>
+          <w:szCs w:val="20"/>
+          <w:rtl w:val="0"/>
+        </w:rPr>
+        <w:t xml:space="preserve">accountNumber</w:t>
+      </w:r>
+      <w:r>
+        <w:rPr>
+          <w:b w:val="0"/>
+          <w:sz w:val="20"/>
+          <w:szCs w:val="20"/>
+          <w:rtl w:val="0"/>
+        </w:rPr>
+        <w:t xml:space="preserve">}</w:t>
+      </w:r>
+      <w:r>
+        <w:fldChar w:fldCharType="end"/>
+      </w:r>
+      <w:r>
+        <w:rPr>
+          <w:b w:val="0"/>
+          <w:sz w:val="20"/>
+          <w:szCs w:val="20"/>
+          <w:rtl w:val="0"/>
+        </w:rPr>
         <w:t xml:space="preserve">, Банк:</w:t>
       </w:r>
       <w:r>
@@ -424,7 +581,39 @@
           <w:szCs w:val="20"/>
           <w:rtl w:val="0"/>
         </w:rPr>
-        <w:t xml:space="preserve">{d.recipientRequisites.bankName}</w:t>
+        <w:t xml:space="preserve">{d.</w:t>
+      </w:r>
+      <w:r>
+        <w:rPr>
+          <w:sz w:val="20"/>
+          <w:szCs w:val="20"/>
+          <w:rtl w:val="0"/>
+        </w:rPr>
+        <w:t xml:space="preserve">bankDetails</w:t>
+      </w:r>
+      <w:r>
+        <w:rPr>
+          <w:sz w:val="20"/>
+          <w:szCs w:val="20"/>
+          <w:rtl w:val="0"/>
+        </w:rPr>
+        <w:t xml:space="preserve">.</w:t>
+      </w:r>
+      <w:r>
+        <w:rPr>
+          <w:sz w:val="20"/>
+          <w:szCs w:val="20"/>
+          <w:rtl w:val="0"/>
+        </w:rPr>
+        <w:t xml:space="preserve">bankName</w:t>
+      </w:r>
+      <w:r>
+        <w:rPr>
+          <w:sz w:val="20"/>
+          <w:szCs w:val="20"/>
+          <w:rtl w:val="0"/>
+        </w:rPr>
+        <w:t xml:space="preserve">}</w:t>
       </w:r>
       <w:r>
         <w:fldChar w:fldCharType="end"/>
@@ -458,7 +647,43 @@
           <w:szCs w:val="20"/>
           <w:rtl w:val="0"/>
         </w:rPr>
-        <w:t xml:space="preserve">{d.recipientRequisites.bankAccount}</w:t>
+        <w:t xml:space="preserve">{d.</w:t>
+      </w:r>
+      <w:r>
+        <w:rPr>
+          <w:b w:val="0"/>
+          <w:sz w:val="20"/>
+          <w:szCs w:val="20"/>
+          <w:rtl w:val="0"/>
+        </w:rPr>
+        <w:t xml:space="preserve">bankDetails</w:t>
+      </w:r>
+      <w:r>
+        <w:rPr>
+          <w:b w:val="0"/>
+          <w:sz w:val="20"/>
+          <w:szCs w:val="20"/>
+          <w:rtl w:val="0"/>
+        </w:rPr>
+        <w:t xml:space="preserve">.</w:t>
+      </w:r>
+      <w:r>
+        <w:rPr>
+          <w:b w:val="0"/>
+          <w:sz w:val="20"/>
+          <w:szCs w:val="20"/>
+          <w:rtl w:val="0"/>
+        </w:rPr>
+        <w:t xml:space="preserve">bankAccount</w:t>
+      </w:r>
+      <w:r>
+        <w:rPr>
+          <w:b w:val="0"/>
+          <w:sz w:val="20"/>
+          <w:szCs w:val="20"/>
+          <w:rtl w:val="0"/>
+        </w:rPr>
+        <w:t xml:space="preserve">}</w:t>
       </w:r>
       <w:r>
         <w:fldChar w:fldCharType="end"/>
@@ -493,7 +718,23 @@
           <w:szCs w:val="20"/>
           <w:rtl w:val="0"/>
         </w:rPr>
-        <w:t xml:space="preserve">{d.recipientRequisites.bic}</w:t>
+        <w:t xml:space="preserve">{d.</w:t>
+      </w:r>
+      <w:r>
+        <w:rPr>
+          <w:sz w:val="20"/>
+          <w:szCs w:val="20"/>
+          <w:rtl w:val="0"/>
+        </w:rPr>
+        <w:t xml:space="preserve">bankDetails</w:t>
+      </w:r>
+      <w:r>
+        <w:rPr>
+          <w:sz w:val="20"/>
+          <w:szCs w:val="20"/>
+          <w:rtl w:val="0"/>
+        </w:rPr>
+        <w:t xml:space="preserve">.bic}</w:t>
       </w:r>
       <w:r>
         <w:fldChar w:fldCharType="end"/>
@@ -506,7 +747,7 @@
     </w:p>
     <w:tbl>
       <w:tblPr>
-        <w:tblStyle w:val="Table1"/>
+        <w:tblStyle w:val="Table2"/>
         <w:tblW w:w="9660.0" w:type="dxa"/>
         <w:jc w:val="left"/>
         <w:tblInd w:w="-45.0" w:type="dxa"/>
@@ -744,8 +985,8 @@
     </w:p>
     <w:tbl>
       <w:tblPr>
-        <w:tblStyle w:val="Table2"/>
-        <w:tblW w:w="9615.000000000002" w:type="dxa"/>
+        <w:tblStyle w:val="Table3"/>
+        <w:tblW w:w="9615.0" w:type="dxa"/>
         <w:jc w:val="left"/>
         <w:tblBorders>
           <w:top w:color="bfbfbf" w:space="0" w:sz="3" w:val="single"/>
@@ -759,31 +1000,28 @@
         <w:tblLook w:val="0600"/>
       </w:tblPr>
       <w:tblGrid>
-        <w:gridCol w:w="426.08746355685133"/>
-        <w:gridCol w:w="1906.1807580174927"/>
-        <w:gridCol w:w="1213.7886297376094"/>
-        <w:gridCol w:w="1213.7886297376094"/>
-        <w:gridCol w:w="1213.7886297376094"/>
-        <w:gridCol w:w="1213.7886297376094"/>
-        <w:gridCol w:w="1213.7886297376094"/>
-        <w:gridCol w:w="1213.7886297376094"/>
+        <w:gridCol w:w="420"/>
+        <w:gridCol w:w="2535"/>
+        <w:gridCol w:w="1365"/>
+        <w:gridCol w:w="1095"/>
+        <w:gridCol w:w="1920"/>
+        <w:gridCol w:w="945"/>
+        <w:gridCol w:w="1335"/>
         <w:tblGridChange w:id="0">
           <w:tblGrid>
-            <w:gridCol w:w="426.08746355685133"/>
-            <w:gridCol w:w="1906.1807580174927"/>
-            <w:gridCol w:w="1213.7886297376094"/>
-            <w:gridCol w:w="1213.7886297376094"/>
-            <w:gridCol w:w="1213.7886297376094"/>
-            <w:gridCol w:w="1213.7886297376094"/>
-            <w:gridCol w:w="1213.7886297376094"/>
-            <w:gridCol w:w="1213.7886297376094"/>
+            <w:gridCol w:w="420"/>
+            <w:gridCol w:w="2535"/>
+            <w:gridCol w:w="1365"/>
+            <w:gridCol w:w="1095"/>
+            <w:gridCol w:w="1920"/>
+            <w:gridCol w:w="945"/>
+            <w:gridCol w:w="1335"/>
           </w:tblGrid>
         </w:tblGridChange>
       </w:tblGrid>
       <w:tr>
         <w:trPr>
           <w:cantSplit w:val="0"/>
-          <w:trHeight w:val="420" w:hRule="atLeast"/>
           <w:tblHeader w:val="0"/>
         </w:trPr>
         <w:tc>
@@ -796,16 +1034,17 @@
             </w:tcBorders>
             <w:tcMar>
               <w:top w:w="0.0" w:type="dxa"/>
-              <w:left w:w="80.0" w:type="dxa"/>
-              <w:bottom w:w="0.0" w:type="dxa"/>
-              <w:right w:w="80.0" w:type="dxa"/>
-            </w:tcMar>
-            <w:vAlign w:val="bottom"/>
+              <w:left w:w="0.0" w:type="dxa"/>
+              <w:bottom w:w="0.0" w:type="dxa"/>
+              <w:right w:w="0.0" w:type="dxa"/>
+            </w:tcMar>
+            <w:vAlign w:val="center"/>
           </w:tcPr>
           <w:p>
             <w:pPr>
               <w:spacing w:before="0" w:line="276" w:lineRule="auto"/>
               <w:ind w:left="0" w:right="0" w:firstLine="0"/>
+              <w:jc w:val="center"/>
               <w:rPr>
                 <w:b w:val="1"/>
               </w:rPr>
@@ -834,16 +1073,17 @@
             </w:tcBorders>
             <w:tcMar>
               <w:top w:w="0.0" w:type="dxa"/>
-              <w:left w:w="80.0" w:type="dxa"/>
-              <w:bottom w:w="0.0" w:type="dxa"/>
-              <w:right w:w="80.0" w:type="dxa"/>
-            </w:tcMar>
-            <w:vAlign w:val="bottom"/>
+              <w:left w:w="0.0" w:type="dxa"/>
+              <w:bottom w:w="0.0" w:type="dxa"/>
+              <w:right w:w="0.0" w:type="dxa"/>
+            </w:tcMar>
+            <w:vAlign w:val="center"/>
           </w:tcPr>
           <w:p>
             <w:pPr>
               <w:spacing w:before="0" w:line="276" w:lineRule="auto"/>
               <w:ind w:left="0" w:right="0" w:firstLine="0"/>
+              <w:jc w:val="center"/>
               <w:rPr>
                 <w:b w:val="1"/>
               </w:rPr>
@@ -867,16 +1107,17 @@
             </w:tcBorders>
             <w:tcMar>
               <w:top w:w="0.0" w:type="dxa"/>
-              <w:left w:w="80.0" w:type="dxa"/>
-              <w:bottom w:w="0.0" w:type="dxa"/>
-              <w:right w:w="80.0" w:type="dxa"/>
-            </w:tcMar>
-            <w:vAlign w:val="bottom"/>
+              <w:left w:w="0.0" w:type="dxa"/>
+              <w:bottom w:w="0.0" w:type="dxa"/>
+              <w:right w:w="0.0" w:type="dxa"/>
+            </w:tcMar>
+            <w:vAlign w:val="center"/>
           </w:tcPr>
           <w:p>
             <w:pPr>
               <w:spacing w:before="0" w:line="276" w:lineRule="auto"/>
               <w:ind w:left="0" w:right="0" w:firstLine="0"/>
+              <w:jc w:val="center"/>
               <w:rPr>
                 <w:b w:val="1"/>
               </w:rPr>
@@ -900,16 +1141,17 @@
             </w:tcBorders>
             <w:tcMar>
               <w:top w:w="0.0" w:type="dxa"/>
-              <w:left w:w="80.0" w:type="dxa"/>
-              <w:bottom w:w="0.0" w:type="dxa"/>
-              <w:right w:w="80.0" w:type="dxa"/>
-            </w:tcMar>
-            <w:vAlign w:val="bottom"/>
+              <w:left w:w="0.0" w:type="dxa"/>
+              <w:bottom w:w="0.0" w:type="dxa"/>
+              <w:right w:w="0.0" w:type="dxa"/>
+            </w:tcMar>
+            <w:vAlign w:val="center"/>
           </w:tcPr>
           <w:p>
             <w:pPr>
               <w:spacing w:before="0" w:line="276" w:lineRule="auto"/>
               <w:ind w:left="0" w:right="0" w:firstLine="0"/>
+              <w:jc w:val="center"/>
               <w:rPr>
                 <w:b w:val="1"/>
               </w:rPr>
@@ -933,16 +1175,17 @@
             </w:tcBorders>
             <w:tcMar>
               <w:top w:w="0.0" w:type="dxa"/>
-              <w:left w:w="80.0" w:type="dxa"/>
-              <w:bottom w:w="0.0" w:type="dxa"/>
-              <w:right w:w="80.0" w:type="dxa"/>
-            </w:tcMar>
-            <w:vAlign w:val="bottom"/>
+              <w:left w:w="0.0" w:type="dxa"/>
+              <w:bottom w:w="0.0" w:type="dxa"/>
+              <w:right w:w="0.0" w:type="dxa"/>
+            </w:tcMar>
+            <w:vAlign w:val="center"/>
           </w:tcPr>
           <w:p>
             <w:pPr>
               <w:spacing w:before="0" w:line="276" w:lineRule="auto"/>
               <w:ind w:left="0" w:right="0" w:firstLine="0"/>
+              <w:jc w:val="center"/>
               <w:rPr>
                 <w:b w:val="1"/>
               </w:rPr>
@@ -952,7 +1195,7 @@
                 <w:b w:val="1"/>
                 <w:rtl w:val="0"/>
               </w:rPr>
-              <w:t xml:space="preserve">Цена за ед. изм., руб.</w:t>
+              <w:t xml:space="preserve">Цена за ед. изм. с НДС, руб.</w:t>
             </w:r>
           </w:p>
         </w:tc>
@@ -966,16 +1209,17 @@
             </w:tcBorders>
             <w:tcMar>
               <w:top w:w="0.0" w:type="dxa"/>
-              <w:left w:w="80.0" w:type="dxa"/>
-              <w:bottom w:w="0.0" w:type="dxa"/>
-              <w:right w:w="80.0" w:type="dxa"/>
-            </w:tcMar>
-            <w:vAlign w:val="bottom"/>
+              <w:left w:w="0.0" w:type="dxa"/>
+              <w:bottom w:w="0.0" w:type="dxa"/>
+              <w:right w:w="0.0" w:type="dxa"/>
+            </w:tcMar>
+            <w:vAlign w:val="center"/>
           </w:tcPr>
           <w:p>
             <w:pPr>
               <w:spacing w:before="0" w:line="276" w:lineRule="auto"/>
-              <w:ind w:left="0" w:right="0" w:firstLine="0"/>
+              <w:ind w:firstLine="0"/>
+              <w:jc w:val="center"/>
               <w:rPr>
                 <w:b w:val="1"/>
               </w:rPr>
@@ -985,7 +1229,7 @@
                 <w:b w:val="1"/>
                 <w:rtl w:val="0"/>
               </w:rPr>
-              <w:t xml:space="preserve">Сумма, руб.</w:t>
+              <w:t xml:space="preserve">НДС, %</w:t>
             </w:r>
           </w:p>
         </w:tc>
@@ -999,16 +1243,17 @@
             </w:tcBorders>
             <w:tcMar>
               <w:top w:w="0.0" w:type="dxa"/>
-              <w:left w:w="80.0" w:type="dxa"/>
-              <w:bottom w:w="0.0" w:type="dxa"/>
-              <w:right w:w="80.0" w:type="dxa"/>
-            </w:tcMar>
-            <w:vAlign w:val="bottom"/>
+              <w:left w:w="0.0" w:type="dxa"/>
+              <w:bottom w:w="0.0" w:type="dxa"/>
+              <w:right w:w="0.0" w:type="dxa"/>
+            </w:tcMar>
+            <w:vAlign w:val="center"/>
           </w:tcPr>
           <w:p>
             <w:pPr>
               <w:spacing w:before="0" w:line="276" w:lineRule="auto"/>
               <w:ind w:firstLine="0"/>
+              <w:jc w:val="center"/>
               <w:rPr>
                 <w:b w:val="1"/>
               </w:rPr>
@@ -1018,40 +1263,7 @@
                 <w:b w:val="1"/>
                 <w:rtl w:val="0"/>
               </w:rPr>
-              <w:t xml:space="preserve">НДС, руб.</w:t>
-            </w:r>
-          </w:p>
-        </w:tc>
-        <w:tc>
-          <w:tcPr>
-            <w:tcBorders>
-              <w:top w:color="bfbfbf" w:space="0" w:sz="3" w:val="single"/>
-              <w:left w:color="bfbfbf" w:space="0" w:sz="3" w:val="single"/>
-              <w:bottom w:color="bfbfbf" w:space="0" w:sz="3" w:val="single"/>
-              <w:right w:color="bfbfbf" w:space="0" w:sz="3" w:val="single"/>
-            </w:tcBorders>
-            <w:tcMar>
-              <w:top w:w="0.0" w:type="dxa"/>
-              <w:left w:w="80.0" w:type="dxa"/>
-              <w:bottom w:w="0.0" w:type="dxa"/>
-              <w:right w:w="80.0" w:type="dxa"/>
-            </w:tcMar>
-            <w:vAlign w:val="bottom"/>
-          </w:tcPr>
-          <w:p>
-            <w:pPr>
-              <w:spacing w:before="0" w:line="276" w:lineRule="auto"/>
-              <w:ind w:firstLine="0"/>
-              <w:rPr>
-                <w:b w:val="1"/>
-              </w:rPr>
-            </w:pPr>
-            <w:r>
-              <w:rPr>
-                <w:b w:val="1"/>
-                <w:rtl w:val="0"/>
-              </w:rPr>
-              <w:t xml:space="preserve">Сумма с НДС, руб.</w:t>
+              <w:t xml:space="preserve">Сумма, руб.</w:t>
             </w:r>
           </w:p>
         </w:tc>
@@ -1071,10 +1283,11 @@
             </w:tcBorders>
             <w:tcMar>
               <w:top w:w="0.0" w:type="dxa"/>
-              <w:left w:w="80.0" w:type="dxa"/>
-              <w:bottom w:w="0.0" w:type="dxa"/>
-              <w:right w:w="80.0" w:type="dxa"/>
-            </w:tcMar>
+              <w:left w:w="0.0" w:type="dxa"/>
+              <w:bottom w:w="0.0" w:type="dxa"/>
+              <w:right w:w="0.0" w:type="dxa"/>
+            </w:tcMar>
+            <w:vAlign w:val="center"/>
           </w:tcPr>
           <w:p>
             <w:pPr>
@@ -1086,7 +1299,7 @@
               <w:rPr>
                 <w:rtl w:val="0"/>
               </w:rPr>
-              <w:t xml:space="preserve">{d.listOfWorks[i].index}</w:t>
+              <w:t xml:space="preserve">{d.listOfWorks[i].number}</w:t>
             </w:r>
           </w:p>
         </w:tc>
@@ -1100,10 +1313,11 @@
             </w:tcBorders>
             <w:tcMar>
               <w:top w:w="0.0" w:type="dxa"/>
-              <w:left w:w="80.0" w:type="dxa"/>
-              <w:bottom w:w="0.0" w:type="dxa"/>
-              <w:right w:w="80.0" w:type="dxa"/>
-            </w:tcMar>
+              <w:left w:w="0.0" w:type="dxa"/>
+              <w:bottom w:w="0.0" w:type="dxa"/>
+              <w:right w:w="0.0" w:type="dxa"/>
+            </w:tcMar>
+            <w:vAlign w:val="center"/>
           </w:tcPr>
           <w:p>
             <w:pPr>
@@ -1129,10 +1343,11 @@
             </w:tcBorders>
             <w:tcMar>
               <w:top w:w="0.0" w:type="dxa"/>
-              <w:left w:w="80.0" w:type="dxa"/>
-              <w:bottom w:w="0.0" w:type="dxa"/>
-              <w:right w:w="80.0" w:type="dxa"/>
-            </w:tcMar>
+              <w:left w:w="0.0" w:type="dxa"/>
+              <w:bottom w:w="0.0" w:type="dxa"/>
+              <w:right w:w="0.0" w:type="dxa"/>
+            </w:tcMar>
+            <w:vAlign w:val="center"/>
           </w:tcPr>
           <w:p>
             <w:pPr>
@@ -1158,10 +1373,11 @@
             </w:tcBorders>
             <w:tcMar>
               <w:top w:w="0.0" w:type="dxa"/>
-              <w:left w:w="80.0" w:type="dxa"/>
-              <w:bottom w:w="0.0" w:type="dxa"/>
-              <w:right w:w="80.0" w:type="dxa"/>
-            </w:tcMar>
+              <w:left w:w="0.0" w:type="dxa"/>
+              <w:bottom w:w="0.0" w:type="dxa"/>
+              <w:right w:w="0.0" w:type="dxa"/>
+            </w:tcMar>
+            <w:vAlign w:val="center"/>
           </w:tcPr>
           <w:p>
             <w:pPr>
@@ -1187,10 +1403,11 @@
             </w:tcBorders>
             <w:tcMar>
               <w:top w:w="0.0" w:type="dxa"/>
-              <w:left w:w="80.0" w:type="dxa"/>
-              <w:bottom w:w="0.0" w:type="dxa"/>
-              <w:right w:w="80.0" w:type="dxa"/>
-            </w:tcMar>
+              <w:left w:w="0.0" w:type="dxa"/>
+              <w:bottom w:w="0.0" w:type="dxa"/>
+              <w:right w:w="0.0" w:type="dxa"/>
+            </w:tcMar>
+            <w:vAlign w:val="center"/>
           </w:tcPr>
           <w:p>
             <w:pPr>
@@ -1216,14 +1433,15 @@
             </w:tcBorders>
             <w:tcMar>
               <w:top w:w="0.0" w:type="dxa"/>
-              <w:left w:w="80.0" w:type="dxa"/>
-              <w:bottom w:w="0.0" w:type="dxa"/>
-              <w:right w:w="80.0" w:type="dxa"/>
-            </w:tcMar>
-          </w:tcPr>
-          <w:p>
-            <w:pPr>
-              <w:ind w:left="0" w:right="0" w:firstLine="0"/>
+              <w:left w:w="0.0" w:type="dxa"/>
+              <w:bottom w:w="0.0" w:type="dxa"/>
+              <w:right w:w="0.0" w:type="dxa"/>
+            </w:tcMar>
+            <w:vAlign w:val="center"/>
+          </w:tcPr>
+          <w:p>
+            <w:pPr>
+              <w:ind w:firstLine="0"/>
               <w:jc w:val="center"/>
               <w:rPr/>
             </w:pPr>
@@ -1231,7 +1449,19 @@
               <w:rPr>
                 <w:rtl w:val="0"/>
               </w:rPr>
-              <w:t xml:space="preserve">{d.listOfWorks[i].sum}</w:t>
+              <w:t xml:space="preserve">{d.</w:t>
+            </w:r>
+            <w:r>
+              <w:rPr>
+                <w:rtl w:val="0"/>
+              </w:rPr>
+              <w:t xml:space="preserve">listOfWorks</w:t>
+            </w:r>
+            <w:r>
+              <w:rPr>
+                <w:rtl w:val="0"/>
+              </w:rPr>
+              <w:t xml:space="preserve">[i].vat}</w:t>
             </w:r>
           </w:p>
         </w:tc>
@@ -1245,10 +1475,11 @@
             </w:tcBorders>
             <w:tcMar>
               <w:top w:w="0.0" w:type="dxa"/>
-              <w:left w:w="80.0" w:type="dxa"/>
-              <w:bottom w:w="0.0" w:type="dxa"/>
-              <w:right w:w="80.0" w:type="dxa"/>
-            </w:tcMar>
+              <w:left w:w="0.0" w:type="dxa"/>
+              <w:bottom w:w="0.0" w:type="dxa"/>
+              <w:right w:w="0.0" w:type="dxa"/>
+            </w:tcMar>
+            <w:vAlign w:val="center"/>
           </w:tcPr>
           <w:p>
             <w:pPr>
@@ -1260,48 +1491,7 @@
               <w:rPr>
                 <w:rtl w:val="0"/>
               </w:rPr>
-              <w:t xml:space="preserve">{d.</w:t>
-            </w:r>
-            <w:r>
-              <w:rPr>
-                <w:rtl w:val="0"/>
-              </w:rPr>
-              <w:t xml:space="preserve">listOfWorks</w:t>
-            </w:r>
-            <w:r>
-              <w:rPr>
-                <w:rtl w:val="0"/>
-              </w:rPr>
-              <w:t xml:space="preserve">[i].vat}</w:t>
-            </w:r>
-          </w:p>
-        </w:tc>
-        <w:tc>
-          <w:tcPr>
-            <w:tcBorders>
-              <w:top w:color="bfbfbf" w:space="0" w:sz="3" w:val="single"/>
-              <w:left w:color="bfbfbf" w:space="0" w:sz="3" w:val="single"/>
-              <w:bottom w:color="bfbfbf" w:space="0" w:sz="3" w:val="single"/>
-              <w:right w:color="bfbfbf" w:space="0" w:sz="3" w:val="single"/>
-            </w:tcBorders>
-            <w:tcMar>
-              <w:top w:w="0.0" w:type="dxa"/>
-              <w:left w:w="80.0" w:type="dxa"/>
-              <w:bottom w:w="0.0" w:type="dxa"/>
-              <w:right w:w="80.0" w:type="dxa"/>
-            </w:tcMar>
-          </w:tcPr>
-          <w:p>
-            <w:pPr>
-              <w:ind w:firstLine="0"/>
-              <w:jc w:val="center"/>
-              <w:rPr/>
-            </w:pPr>
-            <w:r>
-              <w:rPr>
-                <w:rtl w:val="0"/>
-              </w:rPr>
-              <w:t xml:space="preserve">{d.listOfWorks[i].total}</w:t>
+              <w:t xml:space="preserve">{d.listOfWorks[i].sum}</w:t>
             </w:r>
           </w:p>
         </w:tc>
@@ -1321,10 +1511,11 @@
             </w:tcBorders>
             <w:tcMar>
               <w:top w:w="0.0" w:type="dxa"/>
-              <w:left w:w="80.0" w:type="dxa"/>
-              <w:bottom w:w="0.0" w:type="dxa"/>
-              <w:right w:w="80.0" w:type="dxa"/>
-            </w:tcMar>
+              <w:left w:w="0.0" w:type="dxa"/>
+              <w:bottom w:w="0.0" w:type="dxa"/>
+              <w:right w:w="0.0" w:type="dxa"/>
+            </w:tcMar>
+            <w:vAlign w:val="center"/>
           </w:tcPr>
           <w:p>
             <w:pPr>
@@ -1336,7 +1527,7 @@
               <w:rPr>
                 <w:rtl w:val="0"/>
               </w:rPr>
-              <w:t xml:space="preserve">{d.listOfWorks[i+1].index}</w:t>
+              <w:t xml:space="preserve">{d.listOfWorks[i+1].number}</w:t>
             </w:r>
           </w:p>
         </w:tc>
@@ -1350,10 +1541,11 @@
             </w:tcBorders>
             <w:tcMar>
               <w:top w:w="0.0" w:type="dxa"/>
-              <w:left w:w="80.0" w:type="dxa"/>
-              <w:bottom w:w="0.0" w:type="dxa"/>
-              <w:right w:w="80.0" w:type="dxa"/>
-            </w:tcMar>
+              <w:left w:w="0.0" w:type="dxa"/>
+              <w:bottom w:w="0.0" w:type="dxa"/>
+              <w:right w:w="0.0" w:type="dxa"/>
+            </w:tcMar>
+            <w:vAlign w:val="center"/>
           </w:tcPr>
           <w:p>
             <w:pPr>
@@ -1379,10 +1571,11 @@
             </w:tcBorders>
             <w:tcMar>
               <w:top w:w="0.0" w:type="dxa"/>
-              <w:left w:w="80.0" w:type="dxa"/>
-              <w:bottom w:w="0.0" w:type="dxa"/>
-              <w:right w:w="80.0" w:type="dxa"/>
-            </w:tcMar>
+              <w:left w:w="0.0" w:type="dxa"/>
+              <w:bottom w:w="0.0" w:type="dxa"/>
+              <w:right w:w="0.0" w:type="dxa"/>
+            </w:tcMar>
+            <w:vAlign w:val="center"/>
           </w:tcPr>
           <w:p>
             <w:pPr>
@@ -1408,10 +1601,11 @@
             </w:tcBorders>
             <w:tcMar>
               <w:top w:w="0.0" w:type="dxa"/>
-              <w:left w:w="80.0" w:type="dxa"/>
-              <w:bottom w:w="0.0" w:type="dxa"/>
-              <w:right w:w="80.0" w:type="dxa"/>
-            </w:tcMar>
+              <w:left w:w="0.0" w:type="dxa"/>
+              <w:bottom w:w="0.0" w:type="dxa"/>
+              <w:right w:w="0.0" w:type="dxa"/>
+            </w:tcMar>
+            <w:vAlign w:val="center"/>
           </w:tcPr>
           <w:p>
             <w:pPr>
@@ -1437,10 +1631,11 @@
             </w:tcBorders>
             <w:tcMar>
               <w:top w:w="0.0" w:type="dxa"/>
-              <w:left w:w="80.0" w:type="dxa"/>
-              <w:bottom w:w="0.0" w:type="dxa"/>
-              <w:right w:w="80.0" w:type="dxa"/>
-            </w:tcMar>
+              <w:left w:w="0.0" w:type="dxa"/>
+              <w:bottom w:w="0.0" w:type="dxa"/>
+              <w:right w:w="0.0" w:type="dxa"/>
+            </w:tcMar>
+            <w:vAlign w:val="center"/>
           </w:tcPr>
           <w:p>
             <w:pPr>
@@ -1466,10 +1661,11 @@
             </w:tcBorders>
             <w:tcMar>
               <w:top w:w="0.0" w:type="dxa"/>
-              <w:left w:w="80.0" w:type="dxa"/>
-              <w:bottom w:w="0.0" w:type="dxa"/>
-              <w:right w:w="80.0" w:type="dxa"/>
-            </w:tcMar>
+              <w:left w:w="0.0" w:type="dxa"/>
+              <w:bottom w:w="0.0" w:type="dxa"/>
+              <w:right w:w="0.0" w:type="dxa"/>
+            </w:tcMar>
+            <w:vAlign w:val="center"/>
           </w:tcPr>
           <w:p>
             <w:pPr>
@@ -1481,7 +1677,19 @@
               <w:rPr>
                 <w:rtl w:val="0"/>
               </w:rPr>
-              <w:t xml:space="preserve">{d.listOfWorks[i+1].sum}</w:t>
+              <w:t xml:space="preserve">{d.</w:t>
+            </w:r>
+            <w:r>
+              <w:rPr>
+                <w:rtl w:val="0"/>
+              </w:rPr>
+              <w:t xml:space="preserve">listOfWorks</w:t>
+            </w:r>
+            <w:r>
+              <w:rPr>
+                <w:rtl w:val="0"/>
+              </w:rPr>
+              <w:t xml:space="preserve">[i+1].vat}</w:t>
             </w:r>
           </w:p>
         </w:tc>
@@ -1495,10 +1703,11 @@
             </w:tcBorders>
             <w:tcMar>
               <w:top w:w="0.0" w:type="dxa"/>
-              <w:left w:w="80.0" w:type="dxa"/>
-              <w:bottom w:w="0.0" w:type="dxa"/>
-              <w:right w:w="80.0" w:type="dxa"/>
-            </w:tcMar>
+              <w:left w:w="0.0" w:type="dxa"/>
+              <w:bottom w:w="0.0" w:type="dxa"/>
+              <w:right w:w="0.0" w:type="dxa"/>
+            </w:tcMar>
+            <w:vAlign w:val="center"/>
           </w:tcPr>
           <w:p>
             <w:pPr>
@@ -1510,48 +1719,7 @@
               <w:rPr>
                 <w:rtl w:val="0"/>
               </w:rPr>
-              <w:t xml:space="preserve">{d.</w:t>
-            </w:r>
-            <w:r>
-              <w:rPr>
-                <w:rtl w:val="0"/>
-              </w:rPr>
-              <w:t xml:space="preserve">listOfWorks</w:t>
-            </w:r>
-            <w:r>
-              <w:rPr>
-                <w:rtl w:val="0"/>
-              </w:rPr>
-              <w:t xml:space="preserve">[i+1].vat}</w:t>
-            </w:r>
-          </w:p>
-        </w:tc>
-        <w:tc>
-          <w:tcPr>
-            <w:tcBorders>
-              <w:top w:color="bfbfbf" w:space="0" w:sz="3" w:val="single"/>
-              <w:left w:color="bfbfbf" w:space="0" w:sz="3" w:val="single"/>
-              <w:bottom w:color="bfbfbf" w:space="0" w:sz="3" w:val="single"/>
-              <w:right w:color="bfbfbf" w:space="0" w:sz="3" w:val="single"/>
-            </w:tcBorders>
-            <w:tcMar>
-              <w:top w:w="0.0" w:type="dxa"/>
-              <w:left w:w="80.0" w:type="dxa"/>
-              <w:bottom w:w="0.0" w:type="dxa"/>
-              <w:right w:w="80.0" w:type="dxa"/>
-            </w:tcMar>
-          </w:tcPr>
-          <w:p>
-            <w:pPr>
-              <w:ind w:firstLine="0"/>
-              <w:jc w:val="center"/>
-              <w:rPr/>
-            </w:pPr>
-            <w:r>
-              <w:rPr>
-                <w:rtl w:val="0"/>
-              </w:rPr>
-              <w:t xml:space="preserve">{d.listOfWorks[i+1].total}</w:t>
+              <w:t xml:space="preserve">{d.listOfWorks[i+1].sum}</w:t>
             </w:r>
           </w:p>
         </w:tc>
@@ -1571,10 +1739,11 @@
             </w:tcBorders>
             <w:tcMar>
               <w:top w:w="0.0" w:type="dxa"/>
-              <w:left w:w="80.0" w:type="dxa"/>
-              <w:bottom w:w="0.0" w:type="dxa"/>
-              <w:right w:w="80.0" w:type="dxa"/>
-            </w:tcMar>
+              <w:left w:w="0.0" w:type="dxa"/>
+              <w:bottom w:w="0.0" w:type="dxa"/>
+              <w:right w:w="0.0" w:type="dxa"/>
+            </w:tcMar>
+            <w:vAlign w:val="center"/>
           </w:tcPr>
           <w:p>
             <w:pPr>
@@ -1599,10 +1768,11 @@
             </w:tcBorders>
             <w:tcMar>
               <w:top w:w="0.0" w:type="dxa"/>
-              <w:left w:w="80.0" w:type="dxa"/>
-              <w:bottom w:w="0.0" w:type="dxa"/>
-              <w:right w:w="80.0" w:type="dxa"/>
-            </w:tcMar>
+              <w:left w:w="0.0" w:type="dxa"/>
+              <w:bottom w:w="0.0" w:type="dxa"/>
+              <w:right w:w="0.0" w:type="dxa"/>
+            </w:tcMar>
+            <w:vAlign w:val="center"/>
           </w:tcPr>
           <w:p>
             <w:pPr>
@@ -1627,10 +1797,11 @@
             </w:tcBorders>
             <w:tcMar>
               <w:top w:w="0.0" w:type="dxa"/>
-              <w:left w:w="80.0" w:type="dxa"/>
-              <w:bottom w:w="0.0" w:type="dxa"/>
-              <w:right w:w="80.0" w:type="dxa"/>
-            </w:tcMar>
+              <w:left w:w="0.0" w:type="dxa"/>
+              <w:bottom w:w="0.0" w:type="dxa"/>
+              <w:right w:w="0.0" w:type="dxa"/>
+            </w:tcMar>
+            <w:vAlign w:val="center"/>
           </w:tcPr>
           <w:p>
             <w:pPr>
@@ -1655,10 +1826,11 @@
             </w:tcBorders>
             <w:tcMar>
               <w:top w:w="0.0" w:type="dxa"/>
-              <w:left w:w="80.0" w:type="dxa"/>
-              <w:bottom w:w="0.0" w:type="dxa"/>
-              <w:right w:w="80.0" w:type="dxa"/>
-            </w:tcMar>
+              <w:left w:w="0.0" w:type="dxa"/>
+              <w:bottom w:w="0.0" w:type="dxa"/>
+              <w:right w:w="0.0" w:type="dxa"/>
+            </w:tcMar>
+            <w:vAlign w:val="center"/>
           </w:tcPr>
           <w:p>
             <w:pPr>
@@ -1683,10 +1855,11 @@
             </w:tcBorders>
             <w:tcMar>
               <w:top w:w="0.0" w:type="dxa"/>
-              <w:left w:w="80.0" w:type="dxa"/>
-              <w:bottom w:w="0.0" w:type="dxa"/>
-              <w:right w:w="80.0" w:type="dxa"/>
-            </w:tcMar>
+              <w:left w:w="0.0" w:type="dxa"/>
+              <w:bottom w:w="0.0" w:type="dxa"/>
+              <w:right w:w="0.0" w:type="dxa"/>
+            </w:tcMar>
+            <w:vAlign w:val="center"/>
           </w:tcPr>
           <w:p>
             <w:pPr>
@@ -1711,10 +1884,11 @@
             </w:tcBorders>
             <w:tcMar>
               <w:top w:w="0.0" w:type="dxa"/>
-              <w:left w:w="80.0" w:type="dxa"/>
-              <w:bottom w:w="0.0" w:type="dxa"/>
-              <w:right w:w="80.0" w:type="dxa"/>
-            </w:tcMar>
+              <w:left w:w="0.0" w:type="dxa"/>
+              <w:bottom w:w="0.0" w:type="dxa"/>
+              <w:right w:w="0.0" w:type="dxa"/>
+            </w:tcMar>
+            <w:vAlign w:val="center"/>
           </w:tcPr>
           <w:p>
             <w:pPr>
@@ -1739,38 +1913,11 @@
             </w:tcBorders>
             <w:tcMar>
               <w:top w:w="0.0" w:type="dxa"/>
-              <w:left w:w="80.0" w:type="dxa"/>
-              <w:bottom w:w="0.0" w:type="dxa"/>
-              <w:right w:w="80.0" w:type="dxa"/>
-            </w:tcMar>
-          </w:tcPr>
-          <w:p>
-            <w:pPr>
-              <w:ind w:firstLine="0"/>
-              <w:jc w:val="center"/>
-              <w:rPr/>
-            </w:pPr>
-            <w:r>
-              <w:rPr>
-                <w:rtl w:val="0"/>
-              </w:rPr>
-            </w:r>
-          </w:p>
-        </w:tc>
-        <w:tc>
-          <w:tcPr>
-            <w:tcBorders>
-              <w:top w:color="bfbfbf" w:space="0" w:sz="3" w:val="single"/>
-              <w:left w:color="bfbfbf" w:space="0" w:sz="3" w:val="single"/>
-              <w:bottom w:color="bfbfbf" w:space="0" w:sz="3" w:val="single"/>
-              <w:right w:color="bfbfbf" w:space="0" w:sz="3" w:val="single"/>
-            </w:tcBorders>
-            <w:tcMar>
-              <w:top w:w="0.0" w:type="dxa"/>
-              <w:left w:w="80.0" w:type="dxa"/>
-              <w:bottom w:w="0.0" w:type="dxa"/>
-              <w:right w:w="80.0" w:type="dxa"/>
-            </w:tcMar>
+              <w:left w:w="0.0" w:type="dxa"/>
+              <w:bottom w:w="0.0" w:type="dxa"/>
+              <w:right w:w="0.0" w:type="dxa"/>
+            </w:tcMar>
+            <w:vAlign w:val="center"/>
           </w:tcPr>
           <w:p>
             <w:pPr>
@@ -1801,10 +1948,11 @@
             </w:tcBorders>
             <w:tcMar>
               <w:top w:w="0.0" w:type="dxa"/>
-              <w:left w:w="80.0" w:type="dxa"/>
-              <w:bottom w:w="0.0" w:type="dxa"/>
-              <w:right w:w="80.0" w:type="dxa"/>
-            </w:tcMar>
+              <w:left w:w="0.0" w:type="dxa"/>
+              <w:bottom w:w="0.0" w:type="dxa"/>
+              <w:right w:w="0.0" w:type="dxa"/>
+            </w:tcMar>
+            <w:vAlign w:val="center"/>
           </w:tcPr>
           <w:p>
             <w:pPr>
@@ -1829,10 +1977,11 @@
             </w:tcBorders>
             <w:tcMar>
               <w:top w:w="0.0" w:type="dxa"/>
-              <w:left w:w="80.0" w:type="dxa"/>
-              <w:bottom w:w="0.0" w:type="dxa"/>
-              <w:right w:w="80.0" w:type="dxa"/>
-            </w:tcMar>
+              <w:left w:w="0.0" w:type="dxa"/>
+              <w:bottom w:w="0.0" w:type="dxa"/>
+              <w:right w:w="0.0" w:type="dxa"/>
+            </w:tcMar>
+            <w:vAlign w:val="center"/>
           </w:tcPr>
           <w:p>
             <w:pPr>
@@ -1857,10 +2006,11 @@
             </w:tcBorders>
             <w:tcMar>
               <w:top w:w="0.0" w:type="dxa"/>
-              <w:left w:w="80.0" w:type="dxa"/>
-              <w:bottom w:w="0.0" w:type="dxa"/>
-              <w:right w:w="80.0" w:type="dxa"/>
-            </w:tcMar>
+              <w:left w:w="0.0" w:type="dxa"/>
+              <w:bottom w:w="0.0" w:type="dxa"/>
+              <w:right w:w="0.0" w:type="dxa"/>
+            </w:tcMar>
+            <w:vAlign w:val="center"/>
           </w:tcPr>
           <w:p>
             <w:pPr>
@@ -1885,10 +2035,11 @@
             </w:tcBorders>
             <w:tcMar>
               <w:top w:w="0.0" w:type="dxa"/>
-              <w:left w:w="80.0" w:type="dxa"/>
-              <w:bottom w:w="0.0" w:type="dxa"/>
-              <w:right w:w="80.0" w:type="dxa"/>
-            </w:tcMar>
+              <w:left w:w="0.0" w:type="dxa"/>
+              <w:bottom w:w="0.0" w:type="dxa"/>
+              <w:right w:w="0.0" w:type="dxa"/>
+            </w:tcMar>
+            <w:vAlign w:val="center"/>
           </w:tcPr>
           <w:p>
             <w:pPr>
@@ -1913,10 +2064,11 @@
             </w:tcBorders>
             <w:tcMar>
               <w:top w:w="0.0" w:type="dxa"/>
-              <w:left w:w="80.0" w:type="dxa"/>
-              <w:bottom w:w="0.0" w:type="dxa"/>
-              <w:right w:w="80.0" w:type="dxa"/>
-            </w:tcMar>
+              <w:left w:w="0.0" w:type="dxa"/>
+              <w:bottom w:w="0.0" w:type="dxa"/>
+              <w:right w:w="0.0" w:type="dxa"/>
+            </w:tcMar>
+            <w:vAlign w:val="center"/>
           </w:tcPr>
           <w:p>
             <w:pPr>
@@ -1941,10 +2093,11 @@
             </w:tcBorders>
             <w:tcMar>
               <w:top w:w="0.0" w:type="dxa"/>
-              <w:left w:w="80.0" w:type="dxa"/>
-              <w:bottom w:w="0.0" w:type="dxa"/>
-              <w:right w:w="80.0" w:type="dxa"/>
-            </w:tcMar>
+              <w:left w:w="0.0" w:type="dxa"/>
+              <w:bottom w:w="0.0" w:type="dxa"/>
+              <w:right w:w="0.0" w:type="dxa"/>
+            </w:tcMar>
+            <w:vAlign w:val="center"/>
           </w:tcPr>
           <w:p>
             <w:pPr>
@@ -1969,10 +2122,11 @@
             </w:tcBorders>
             <w:tcMar>
               <w:top w:w="0.0" w:type="dxa"/>
-              <w:left w:w="80.0" w:type="dxa"/>
-              <w:bottom w:w="0.0" w:type="dxa"/>
-              <w:right w:w="80.0" w:type="dxa"/>
-            </w:tcMar>
+              <w:left w:w="0.0" w:type="dxa"/>
+              <w:bottom w:w="0.0" w:type="dxa"/>
+              <w:right w:w="0.0" w:type="dxa"/>
+            </w:tcMar>
+            <w:vAlign w:val="center"/>
           </w:tcPr>
           <w:p>
             <w:pPr>
@@ -1980,6 +2134,51 @@
               <w:jc w:val="center"/>
               <w:rPr/>
             </w:pPr>
+            <w:r>
+              <w:rPr>
+                <w:rtl w:val="0"/>
+              </w:rPr>
+            </w:r>
+          </w:p>
+        </w:tc>
+      </w:tr>
+      <w:tr>
+        <w:trPr>
+          <w:cantSplit w:val="0"/>
+          <w:trHeight w:val="465.83984374999994" w:hRule="atLeast"/>
+          <w:tblHeader w:val="0"/>
+        </w:trPr>
+        <w:tc>
+          <w:tcPr>
+            <w:gridSpan w:val="6"/>
+            <w:tcBorders>
+              <w:top w:color="bfbfbf" w:space="0" w:sz="3" w:val="single"/>
+              <w:left w:color="bfbfbf" w:space="0" w:sz="6" w:val="single"/>
+              <w:bottom w:color="bfbfbf" w:space="0" w:sz="6" w:val="single"/>
+              <w:right w:color="bfbfbf" w:space="0" w:sz="3" w:val="single"/>
+            </w:tcBorders>
+            <w:tcMar>
+              <w:top w:w="0.0" w:type="dxa"/>
+              <w:left w:w="0.0" w:type="dxa"/>
+              <w:bottom w:w="0.0" w:type="dxa"/>
+              <w:right w:w="0.0" w:type="dxa"/>
+            </w:tcMar>
+            <w:vAlign w:val="center"/>
+          </w:tcPr>
+          <w:p>
+            <w:pPr>
+              <w:spacing w:before="0" w:line="276" w:lineRule="auto"/>
+              <w:ind w:firstLine="0"/>
+              <w:jc w:val="right"/>
+              <w:rPr/>
+            </w:pPr>
+            <w:r>
+              <w:rPr>
+                <w:b w:val="1"/>
+                <w:rtl w:val="0"/>
+              </w:rPr>
+              <w:t xml:space="preserve">Итого:</w:t>
+            </w:r>
             <w:r>
               <w:rPr>
                 <w:rtl w:val="0"/>
@@ -1995,16 +2194,17 @@
               <w:bottom w:color="bfbfbf" w:space="0" w:sz="3" w:val="single"/>
               <w:right w:color="bfbfbf" w:space="0" w:sz="3" w:val="single"/>
             </w:tcBorders>
-            <w:tcMar>
-              <w:top w:w="0.0" w:type="dxa"/>
-              <w:left w:w="80.0" w:type="dxa"/>
-              <w:bottom w:w="0.0" w:type="dxa"/>
-              <w:right w:w="80.0" w:type="dxa"/>
-            </w:tcMar>
-          </w:tcPr>
-          <w:p>
-            <w:pPr>
-              <w:ind w:firstLine="0"/>
+            <w:shd w:fill="auto" w:val="clear"/>
+            <w:tcMar>
+              <w:top w:w="0.0" w:type="dxa"/>
+              <w:left w:w="0.0" w:type="dxa"/>
+              <w:bottom w:w="0.0" w:type="dxa"/>
+              <w:right w:w="0.0" w:type="dxa"/>
+            </w:tcMar>
+            <w:vAlign w:val="center"/>
+          </w:tcPr>
+          <w:p>
+            <w:pPr>
               <w:jc w:val="center"/>
               <w:rPr/>
             </w:pPr>
@@ -2012,136 +2212,7 @@
               <w:rPr>
                 <w:rtl w:val="0"/>
               </w:rPr>
-            </w:r>
-          </w:p>
-        </w:tc>
-      </w:tr>
-      <w:tr>
-        <w:trPr>
-          <w:cantSplit w:val="0"/>
-          <w:trHeight w:val="420" w:hRule="atLeast"/>
-          <w:tblHeader w:val="0"/>
-        </w:trPr>
-        <w:tc>
-          <w:tcPr>
-            <w:gridSpan w:val="5"/>
-            <w:tcBorders>
-              <w:top w:color="bfbfbf" w:space="0" w:sz="3" w:val="single"/>
-              <w:left w:color="bfbfbf" w:space="0" w:sz="6" w:val="single"/>
-              <w:bottom w:color="bfbfbf" w:space="0" w:sz="6" w:val="single"/>
-              <w:right w:color="bfbfbf" w:space="0" w:sz="3" w:val="single"/>
-            </w:tcBorders>
-            <w:tcMar>
-              <w:top w:w="0.0" w:type="dxa"/>
-              <w:left w:w="80.0" w:type="dxa"/>
-              <w:bottom w:w="0.0" w:type="dxa"/>
-              <w:right w:w="80.0" w:type="dxa"/>
-            </w:tcMar>
-            <w:vAlign w:val="top"/>
-          </w:tcPr>
-          <w:p>
-            <w:pPr>
-              <w:spacing w:before="0" w:line="276" w:lineRule="auto"/>
-              <w:ind w:left="0" w:right="0" w:firstLine="0"/>
-              <w:jc w:val="right"/>
-              <w:rPr>
-                <w:b w:val="1"/>
-              </w:rPr>
-            </w:pPr>
-            <w:r>
-              <w:rPr>
-                <w:b w:val="1"/>
-                <w:rtl w:val="0"/>
-              </w:rPr>
-              <w:t xml:space="preserve">Итого:</w:t>
-            </w:r>
-          </w:p>
-        </w:tc>
-        <w:tc>
-          <w:tcPr>
-            <w:tcBorders>
-              <w:top w:color="bfbfbf" w:space="0" w:sz="3" w:val="single"/>
-              <w:left w:color="bfbfbf" w:space="0" w:sz="3" w:val="single"/>
-              <w:bottom w:color="bfbfbf" w:space="0" w:sz="3" w:val="single"/>
-              <w:right w:color="bfbfbf" w:space="0" w:sz="3" w:val="single"/>
-            </w:tcBorders>
-            <w:shd w:fill="auto" w:val="clear"/>
-            <w:tcMar>
-              <w:top w:w="100.0" w:type="dxa"/>
-              <w:left w:w="100.0" w:type="dxa"/>
-              <w:bottom w:w="100.0" w:type="dxa"/>
-              <w:right w:w="100.0" w:type="dxa"/>
-            </w:tcMar>
-            <w:vAlign w:val="top"/>
-          </w:tcPr>
-          <w:p>
-            <w:pPr>
-              <w:ind w:right="0"/>
-              <w:rPr/>
-            </w:pPr>
-            <w:r>
-              <w:rPr>
-                <w:rtl w:val="0"/>
-              </w:rPr>
               <w:t xml:space="preserve">{d.sum.totalSum}</w:t>
-            </w:r>
-          </w:p>
-        </w:tc>
-        <w:tc>
-          <w:tcPr>
-            <w:tcBorders>
-              <w:top w:color="bfbfbf" w:space="0" w:sz="3" w:val="single"/>
-              <w:left w:color="bfbfbf" w:space="0" w:sz="3" w:val="single"/>
-              <w:bottom w:color="bfbfbf" w:space="0" w:sz="3" w:val="single"/>
-              <w:right w:color="bfbfbf" w:space="0" w:sz="3" w:val="single"/>
-            </w:tcBorders>
-            <w:shd w:fill="auto" w:val="clear"/>
-            <w:tcMar>
-              <w:top w:w="100.0" w:type="dxa"/>
-              <w:left w:w="100.0" w:type="dxa"/>
-              <w:bottom w:w="100.0" w:type="dxa"/>
-              <w:right w:w="100.0" w:type="dxa"/>
-            </w:tcMar>
-            <w:vAlign w:val="top"/>
-          </w:tcPr>
-          <w:p>
-            <w:pPr>
-              <w:rPr/>
-            </w:pPr>
-            <w:r>
-              <w:rPr>
-                <w:rtl w:val="0"/>
-              </w:rPr>
-              <w:t xml:space="preserve">{d.sum.totalVAT}</w:t>
-            </w:r>
-          </w:p>
-        </w:tc>
-        <w:tc>
-          <w:tcPr>
-            <w:tcBorders>
-              <w:top w:color="bfbfbf" w:space="0" w:sz="3" w:val="single"/>
-              <w:left w:color="bfbfbf" w:space="0" w:sz="3" w:val="single"/>
-              <w:bottom w:color="bfbfbf" w:space="0" w:sz="3" w:val="single"/>
-              <w:right w:color="bfbfbf" w:space="0" w:sz="3" w:val="single"/>
-            </w:tcBorders>
-            <w:shd w:fill="auto" w:val="clear"/>
-            <w:tcMar>
-              <w:top w:w="100.0" w:type="dxa"/>
-              <w:left w:w="100.0" w:type="dxa"/>
-              <w:bottom w:w="100.0" w:type="dxa"/>
-              <w:right w:w="100.0" w:type="dxa"/>
-            </w:tcMar>
-            <w:vAlign w:val="top"/>
-          </w:tcPr>
-          <w:p>
-            <w:pPr>
-              <w:rPr/>
-            </w:pPr>
-            <w:r>
-              <w:rPr>
-                <w:rtl w:val="0"/>
-              </w:rPr>
-              <w:t xml:space="preserve">{d.sum.totalSumWithVAT}</w:t>
             </w:r>
           </w:p>
         </w:tc>
@@ -2239,7 +2310,7 @@
         <w:rPr>
           <w:rtl w:val="0"/>
         </w:rPr>
-        <w:t xml:space="preserve">   ( </w:t>
+        <w:t xml:space="preserve"> (</w:t>
       </w:r>
       <w:r>
         <w:fldChar w:fldCharType="begin"/>
@@ -2477,7 +2548,7 @@
     </w:p>
     <w:tbl>
       <w:tblPr>
-        <w:tblStyle w:val="Table3"/>
+        <w:tblStyle w:val="Table4"/>
         <w:tblW w:w="9540.0" w:type="dxa"/>
         <w:jc w:val="left"/>
         <w:tblInd w:w="-15.0" w:type="dxa"/>
@@ -3495,6 +3566,42 @@
         <w:right w:w="100.0" w:type="dxa"/>
       </w:tblCellMar>
     </w:tblPr>
+    <w:tblStylePr w:type="band1Horz">
+      <w:tcPr/>
+    </w:tblStylePr>
+    <w:tblStylePr w:type="band1Vert">
+      <w:tcPr/>
+    </w:tblStylePr>
+    <w:tblStylePr w:type="band2Horz">
+      <w:tcPr/>
+    </w:tblStylePr>
+    <w:tblStylePr w:type="band2Vert">
+      <w:tcPr/>
+    </w:tblStylePr>
+    <w:tblStylePr w:type="firstCol">
+      <w:tcPr/>
+    </w:tblStylePr>
+    <w:tblStylePr w:type="firstRow">
+      <w:tcPr/>
+    </w:tblStylePr>
+    <w:tblStylePr w:type="lastCol">
+      <w:tcPr/>
+    </w:tblStylePr>
+    <w:tblStylePr w:type="lastRow">
+      <w:tcPr/>
+    </w:tblStylePr>
+    <w:tblStylePr w:type="neCell">
+      <w:tcPr/>
+    </w:tblStylePr>
+    <w:tblStylePr w:type="nwCell">
+      <w:tcPr/>
+    </w:tblStylePr>
+    <w:tblStylePr w:type="seCell">
+      <w:tcPr/>
+    </w:tblStylePr>
+    <w:tblStylePr w:type="swCell">
+      <w:tcPr/>
+    </w:tblStylePr>
   </w:style>
   <w:style w:type="table" w:styleId="Table2">
     <w:basedOn w:val="TableNormal"/>
@@ -3510,6 +3617,19 @@
     </w:tblPr>
   </w:style>
   <w:style w:type="table" w:styleId="Table3">
+    <w:basedOn w:val="TableNormal"/>
+    <w:tblPr>
+      <w:tblStyleRowBandSize w:val="1"/>
+      <w:tblStyleColBandSize w:val="1"/>
+      <w:tblCellMar>
+        <w:top w:w="100.0" w:type="dxa"/>
+        <w:left w:w="100.0" w:type="dxa"/>
+        <w:bottom w:w="100.0" w:type="dxa"/>
+        <w:right w:w="100.0" w:type="dxa"/>
+      </w:tblCellMar>
+    </w:tblPr>
+  </w:style>
+  <w:style w:type="table" w:styleId="Table4">
     <w:basedOn w:val="TableNormal"/>
     <w:tblPr>
       <w:tblStyleRowBandSize w:val="1"/>

</xml_diff>

<commit_message>
feat(condo): add class ToWords
</commit_message>
<xml_diff>
--- a/apps/condo/domains/ticket/templates/ticketDocumentGenerationTemplates/paidWorks/ru.docx
+++ b/apps/condo/domains/ticket/templates/ticketDocumentGenerationTemplates/paidWorks/ru.docx
@@ -214,13 +214,13 @@
           <w:b w:val="0"/>
           <w:rtl w:val="0"/>
         </w:rPr>
-        <w:t xml:space="preserve">{d.company.long</w:t>
-      </w:r>
-      <w:r>
-        <w:rPr>
-          <w:rtl w:val="0"/>
-        </w:rPr>
-        <w:t xml:space="preserve">N</w:t>
+        <w:t xml:space="preserve">{d.company.</w:t>
+      </w:r>
+      <w:r>
+        <w:rPr>
+          <w:rtl w:val="0"/>
+        </w:rPr>
+        <w:t xml:space="preserve">n</w:t>
       </w:r>
       <w:r>
         <w:rPr>
@@ -412,13 +412,13 @@
           <w:b w:val="0"/>
           <w:rtl w:val="0"/>
         </w:rPr>
-        <w:t xml:space="preserve">.long</w:t>
-      </w:r>
-      <w:r>
-        <w:rPr>
-          <w:rtl w:val="0"/>
-        </w:rPr>
-        <w:t xml:space="preserve">A</w:t>
+        <w:t xml:space="preserve">.</w:t>
+      </w:r>
+      <w:r>
+        <w:rPr>
+          <w:rtl w:val="0"/>
+        </w:rPr>
+        <w:t xml:space="preserve">a</w:t>
       </w:r>
       <w:r>
         <w:rPr>
@@ -880,7 +880,7 @@
     <w:tbl>
       <w:tblPr>
         <w:tblStyle w:val="Table3"/>
-        <w:tblW w:w="9615.0" w:type="dxa"/>
+        <w:tblW w:w="9585.0" w:type="dxa"/>
         <w:jc w:val="left"/>
         <w:tblBorders>
           <w:top w:color="bfbfbf" w:space="0" w:sz="3" w:val="single"/>
@@ -894,22 +894,22 @@
         <w:tblLook w:val="0600"/>
       </w:tblPr>
       <w:tblGrid>
-        <w:gridCol w:w="420"/>
-        <w:gridCol w:w="2535"/>
-        <w:gridCol w:w="1365"/>
-        <w:gridCol w:w="1095"/>
-        <w:gridCol w:w="1920"/>
-        <w:gridCol w:w="945"/>
-        <w:gridCol w:w="1335"/>
+        <w:gridCol w:w="405"/>
+        <w:gridCol w:w="2430"/>
+        <w:gridCol w:w="1305"/>
+        <w:gridCol w:w="1050"/>
+        <w:gridCol w:w="1845"/>
+        <w:gridCol w:w="900"/>
+        <w:gridCol w:w="1650"/>
         <w:tblGridChange w:id="0">
           <w:tblGrid>
-            <w:gridCol w:w="420"/>
-            <w:gridCol w:w="2535"/>
-            <w:gridCol w:w="1365"/>
-            <w:gridCol w:w="1095"/>
-            <w:gridCol w:w="1920"/>
-            <w:gridCol w:w="945"/>
-            <w:gridCol w:w="1335"/>
+            <w:gridCol w:w="405"/>
+            <w:gridCol w:w="2430"/>
+            <w:gridCol w:w="1305"/>
+            <w:gridCol w:w="1050"/>
+            <w:gridCol w:w="1845"/>
+            <w:gridCol w:w="900"/>
+            <w:gridCol w:w="1650"/>
           </w:tblGrid>
         </w:tblGridChange>
       </w:tblGrid>
@@ -2055,11 +2055,10 @@
           <w:tcPr>
             <w:tcBorders>
               <w:top w:color="bfbfbf" w:space="0" w:sz="4" w:val="single"/>
-              <w:left w:color="bfbfbf" w:space="0" w:sz="4" w:val="single"/>
-              <w:bottom w:color="bfbfbf" w:space="0" w:sz="4" w:val="single"/>
+              <w:left w:color="bfbfbf" w:space="0" w:sz="6" w:val="single"/>
+              <w:bottom w:color="bfbfbf" w:space="0" w:sz="6" w:val="single"/>
               <w:right w:color="bfbfbf" w:space="0" w:sz="4" w:val="single"/>
             </w:tcBorders>
-            <w:shd w:fill="auto" w:val="clear"/>
             <w:tcMar>
               <w:top w:w="0.0" w:type="dxa"/>
               <w:left w:w="0.0" w:type="dxa"/>
@@ -2070,6 +2069,8 @@
           </w:tcPr>
           <w:p>
             <w:pPr>
+              <w:spacing w:before="0" w:line="276" w:lineRule="auto"/>
+              <w:ind w:firstLine="0"/>
               <w:jc w:val="center"/>
               <w:rPr/>
             </w:pPr>
@@ -2077,7 +2078,7 @@
               <w:rPr>
                 <w:rtl w:val="0"/>
               </w:rPr>
-              <w:t xml:space="preserve">{d.total.totalSum}</w:t>
+              <w:t xml:space="preserve">{d.totalInNumbers.totalSum}</w:t>
             </w:r>
           </w:p>
         </w:tc>
@@ -2108,7 +2109,7 @@
         <w:rPr>
           <w:rtl w:val="0"/>
         </w:rPr>
-        <w:t xml:space="preserve">{d.total.totalSum}</w:t>
+        <w:t xml:space="preserve">{d.totalInNumbers.totalSum}</w:t>
       </w:r>
       <w:r>
         <w:fldChar w:fldCharType="end"/>
@@ -2128,7 +2129,7 @@
         <w:rPr>
           <w:rtl w:val="0"/>
         </w:rPr>
-        <w:t xml:space="preserve">___________________________________</w:t>
+        <w:t xml:space="preserve">{d.totalInWords.totalSum}</w:t>
       </w:r>
       <w:r>
         <w:fldChar w:fldCharType="end"/>
@@ -2137,7 +2138,7 @@
         <w:rPr>
           <w:rtl w:val="0"/>
         </w:rPr>
-        <w:t xml:space="preserve">) рублей, в том числе НДС —  </w:t>
+        <w:t xml:space="preserve">), в том числе НДС —  </w:t>
       </w:r>
       <w:r>
         <w:fldChar w:fldCharType="begin"/>
@@ -2148,7 +2149,7 @@
         <w:rPr>
           <w:rtl w:val="0"/>
         </w:rPr>
-        <w:t xml:space="preserve">{d.total.totalVAT}</w:t>
+        <w:t xml:space="preserve">{d.totalInNumbers.totalVAT}</w:t>
       </w:r>
       <w:r>
         <w:fldChar w:fldCharType="end"/>
@@ -2168,7 +2169,7 @@
         <w:rPr>
           <w:rtl w:val="0"/>
         </w:rPr>
-        <w:t xml:space="preserve">___________________________________</w:t>
+        <w:t xml:space="preserve">{d.totalInWords.totalVAT}</w:t>
       </w:r>
       <w:r>
         <w:fldChar w:fldCharType="end"/>
@@ -2177,7 +2178,7 @@
         <w:rPr>
           <w:rtl w:val="0"/>
         </w:rPr>
-        <w:t xml:space="preserve">) рублей.</w:t>
+        <w:t xml:space="preserve">).</w:t>
       </w:r>
     </w:p>
     <w:p>
@@ -2308,11 +2309,6 @@
           <w:rtl w:val="0"/>
         </w:rPr>
         <w:t xml:space="preserve">Дополнительно: </w:t>
-      </w:r>
-      <w:r>
-        <w:rPr>
-          <w:rtl w:val="0"/>
-        </w:rPr>
       </w:r>
     </w:p>
     <w:p>

</xml_diff>

<commit_message>
refactor(condo): DOMA-10610 remove moneyToWords and renderMoney
</commit_message>
<xml_diff>
--- a/apps/condo/domains/ticket/templates/ticketDocumentGenerationTemplates/paidWorks/ru.docx
+++ b/apps/condo/domains/ticket/templates/ticketDocumentGenerationTemplates/paidWorks/ru.docx
@@ -2129,7 +2129,7 @@
         <w:rPr>
           <w:rtl w:val="0"/>
         </w:rPr>
-        <w:t xml:space="preserve">{d.totalInWords.totalSum}</w:t>
+        <w:t xml:space="preserve">{d.totalInWords.wholePartTotalSum} руб. {d.totalInWords.decimalPartTotalSum} коп.</w:t>
       </w:r>
       <w:r>
         <w:fldChar w:fldCharType="end"/>
@@ -2169,7 +2169,7 @@
         <w:rPr>
           <w:rtl w:val="0"/>
         </w:rPr>
-        <w:t xml:space="preserve">{d.totalInWords.totalVAT}</w:t>
+        <w:t xml:space="preserve">{d.totalInWords.wholePartTotalVAT} руб. {d.totalInWords.decimalPartTotalVAT} коп.</w:t>
       </w:r>
       <w:r>
         <w:fldChar w:fldCharType="end"/>

</xml_diff>

<commit_message>
refactor(condo): DOMA-10610 change file
</commit_message>
<xml_diff>
--- a/apps/condo/domains/ticket/templates/ticketDocumentGenerationTemplates/paidWorks/ru.docx
+++ b/apps/condo/domains/ticket/templates/ticketDocumentGenerationTemplates/paidWorks/ru.docx
@@ -2129,7 +2129,7 @@
         <w:rPr>
           <w:rtl w:val="0"/>
         </w:rPr>
-        <w:t xml:space="preserve">{d.totalInWords.wholePartTotalSum} руб. {d.totalInWords.decimalPartTotalSum} коп.</w:t>
+        <w:t xml:space="preserve">{d.totalInWords.totalSumWholePart} руб. {d.totalInWords.totalSumDecimalPart} коп.</w:t>
       </w:r>
       <w:r>
         <w:fldChar w:fldCharType="end"/>
@@ -2169,7 +2169,7 @@
         <w:rPr>
           <w:rtl w:val="0"/>
         </w:rPr>
-        <w:t xml:space="preserve">{d.totalInWords.wholePartTotalVAT} руб. {d.totalInWords.decimalPartTotalVAT} коп.</w:t>
+        <w:t xml:space="preserve">{d.totalInWords.totalVATWholePart} руб. {d.totalInWords.totalVATDecimalPart} коп.</w:t>
       </w:r>
       <w:r>
         <w:fldChar w:fldCharType="end"/>

</xml_diff>

<commit_message>
refactor(condo): DOMA-10610 remove moneyToWords and renderMoney (#5688)
* refactor(condo): DOMA-10610 remove moneyToWords and renderMoney

* refactor(condo): DOMA-10610 changed getCondition on getAll

* refactor(condo): DOMA-10610 fix review

* refactor(condo): DOMA-10610 change file

* fix(condo): DOMA-10610 update jest config
</commit_message>
<xml_diff>
--- a/apps/condo/domains/ticket/templates/ticketDocumentGenerationTemplates/paidWorks/ru.docx
+++ b/apps/condo/domains/ticket/templates/ticketDocumentGenerationTemplates/paidWorks/ru.docx
@@ -2129,7 +2129,7 @@
         <w:rPr>
           <w:rtl w:val="0"/>
         </w:rPr>
-        <w:t xml:space="preserve">{d.totalInWords.totalSum}</w:t>
+        <w:t xml:space="preserve">{d.totalInWords.totalSumWholePart} руб. {d.totalInWords.totalSumDecimalPart} коп.</w:t>
       </w:r>
       <w:r>
         <w:fldChar w:fldCharType="end"/>
@@ -2169,7 +2169,7 @@
         <w:rPr>
           <w:rtl w:val="0"/>
         </w:rPr>
-        <w:t xml:space="preserve">{d.totalInWords.totalVAT}</w:t>
+        <w:t xml:space="preserve">{d.totalInWords.totalVATWholePart} руб. {d.totalInWords.totalVATDecimalPart} коп.</w:t>
       </w:r>
       <w:r>
         <w:fldChar w:fldCharType="end"/>

</xml_diff>